<commit_message>
Fix missing sentence in Cheat Sheet
</commit_message>
<xml_diff>
--- a/docs/Intermediate/Intermediate version (for professors)/Escape Rooms Cheat-Sheet.docx
+++ b/docs/Intermediate/Intermediate version (for professors)/Escape Rooms Cheat-Sheet.docx
@@ -650,14 +650,37 @@
     <w:p>
       <w:r>
         <w:rPr>
+          <w:rStyle w:val="Ttulo2Car"/>
+        </w:rPr>
+        <w:t xml:space="preserve">Available </w:t>
+      </w:r>
+      <w:r>
+        <w:rPr>
+          <w:rStyle w:val="Ttulo2Car"/>
+        </w:rPr>
+        <w:t>from</w:t>
+      </w:r>
+      <w:r>
+        <w:rPr>
+          <w:rStyle w:val="Ttulo2Car"/>
+        </w:rPr>
+        <w:t xml:space="preserve"> the start:</w:t>
+      </w:r>
+      <w:r>
+        <w:rPr>
           <w:b/>
           <w:bCs/>
         </w:rPr>
-        <w:t xml:space="preserve">Available on the start: </w:t>
-      </w:r>
-      <w:r>
-        <w:t xml:space="preserve">Syringe (with some sleeping liquid inside), this syringe can be </w:t>
-      </w:r>
+        <w:t xml:space="preserve"> </w:t>
+      </w:r>
+      <w:r>
+        <w:t>Syringe (with some sleeping liquid inside), this syringe can be</w:t>
+      </w:r>
+      <w:r>
+        <w:t xml:space="preserve"> placed stuck unto the tree</w:t>
+      </w:r>
+      <w:bookmarkStart w:id="1" w:name="_GoBack"/>
+      <w:bookmarkEnd w:id="1"/>
     </w:p>
     <w:p/>
     <w:p>
@@ -711,12 +734,15 @@
     </w:p>
     <w:p>
       <w:r>
-        <w:t>We then see what they meant when they said this. In the middle of the room are 3 recipients (jugs?) of different sizes on a table. The jugs carry 8, 5, and 3 Liters respectively, and the player is instructed to measure 4 liters to dilute the sleeping agent from the syringe, as it is otherwise lethal. This puzzle in specific mirrors Taylor’s actions.</w:t>
-      </w:r>
-    </w:p>
-    <w:p>
+        <w:t xml:space="preserve">We then see what they meant when they said this. In the middle of the room are 3 recipients (jugs?) of different sizes on a table. The jugs carry 8, 5, and 3 Liters respectively, and the player is instructed to </w:t>
+      </w:r>
       <w:r>
         <w:lastRenderedPageBreak/>
+        <w:t>measure 4 liters to dilute the sleeping agent from the syringe, as it is otherwise lethal. This puzzle in specific mirrors Taylor’s actions.</w:t>
+      </w:r>
+    </w:p>
+    <w:p>
+      <w:r>
         <w:t>If you consider the jugs will be placed in the order 8L, 5L, and 3L, with only the 8L jug being full of wine the solution goes as follows:</w:t>
       </w:r>
     </w:p>
@@ -791,10 +817,7 @@
         <w:t>-(hand?) Mirror (can also be a broken mirror shard if preferred)</w:t>
       </w:r>
     </w:p>
-    <w:p>
-      <w:bookmarkStart w:id="1" w:name="_GoBack"/>
-      <w:bookmarkEnd w:id="1"/>
-    </w:p>
+    <w:p/>
     <w:sectPr>
       <w:pgSz w:w="12240" w:h="15840"/>
       <w:pgMar w:top="1440" w:right="1440" w:bottom="1440" w:left="1440" w:header="720" w:footer="720" w:gutter="0"/>

</xml_diff>